<commit_message>
Finished 664 lab 1
</commit_message>
<xml_diff>
--- a/Fall-1-2021/664/Assignments/1/METCS664_Lab1_Duffy.docx
+++ b/Fall-1-2021/664/Assignments/1/METCS664_Lab1_Duffy.docx
@@ -265,79 +265,7 @@
           <w:bdr w:val="none" w:sz="0" w:space="0" w:color="auto" w:frame="1"/>
           <w:shd w:val="clear" w:color="auto" w:fill="FFFFFF"/>
         </w:rPr>
-        <w:t xml:space="preserve"> Show that you have set up the </w:t>
-      </w:r>
-      <w:proofErr w:type="spellStart"/>
-      <w:r>
-        <w:rPr>
-          <w:rFonts w:ascii="Arial Narrow" w:hAnsi="Arial Narrow"/>
-          <w:color w:val="808080" w:themeColor="background1" w:themeShade="80"/>
-          <w:sz w:val="18"/>
-          <w:szCs w:val="20"/>
-          <w:bdr w:val="none" w:sz="0" w:space="0" w:color="auto" w:frame="1"/>
-          <w:shd w:val="clear" w:color="auto" w:fill="FFFFFF"/>
-        </w:rPr>
-        <w:t>MoneyAgent</w:t>
-      </w:r>
-      <w:proofErr w:type="spellEnd"/>
-      <w:r>
-        <w:rPr>
-          <w:rFonts w:ascii="Arial Narrow" w:hAnsi="Arial Narrow"/>
-          <w:color w:val="808080" w:themeColor="background1" w:themeShade="80"/>
-          <w:sz w:val="18"/>
-          <w:szCs w:val="20"/>
-          <w:bdr w:val="none" w:sz="0" w:space="0" w:color="auto" w:frame="1"/>
-          <w:shd w:val="clear" w:color="auto" w:fill="FFFFFF"/>
-        </w:rPr>
-        <w:t xml:space="preserve"> and </w:t>
-      </w:r>
-      <w:proofErr w:type="spellStart"/>
-      <w:r>
-        <w:rPr>
-          <w:rFonts w:ascii="Arial Narrow" w:hAnsi="Arial Narrow"/>
-          <w:color w:val="808080" w:themeColor="background1" w:themeShade="80"/>
-          <w:sz w:val="18"/>
-          <w:szCs w:val="20"/>
-          <w:bdr w:val="none" w:sz="0" w:space="0" w:color="auto" w:frame="1"/>
-          <w:shd w:val="clear" w:color="auto" w:fill="FFFFFF"/>
-        </w:rPr>
-        <w:t>MoneyModel</w:t>
-      </w:r>
-      <w:proofErr w:type="spellEnd"/>
-      <w:r>
-        <w:rPr>
-          <w:rFonts w:ascii="Arial Narrow" w:hAnsi="Arial Narrow"/>
-          <w:color w:val="808080" w:themeColor="background1" w:themeShade="80"/>
-          <w:sz w:val="18"/>
-          <w:szCs w:val="20"/>
-          <w:bdr w:val="none" w:sz="0" w:space="0" w:color="auto" w:frame="1"/>
-          <w:shd w:val="clear" w:color="auto" w:fill="FFFFFF"/>
-        </w:rPr>
-        <w:t xml:space="preserve"> classes, as well as the </w:t>
-      </w:r>
-      <w:proofErr w:type="spellStart"/>
-      <w:r>
-        <w:rPr>
-          <w:rFonts w:ascii="Arial Narrow" w:hAnsi="Arial Narrow"/>
-          <w:color w:val="808080" w:themeColor="background1" w:themeShade="80"/>
-          <w:sz w:val="18"/>
-          <w:szCs w:val="20"/>
-          <w:bdr w:val="none" w:sz="0" w:space="0" w:color="auto" w:frame="1"/>
-          <w:shd w:val="clear" w:color="auto" w:fill="FFFFFF"/>
-        </w:rPr>
-        <w:t>RandomActivation</w:t>
-      </w:r>
-      <w:proofErr w:type="spellEnd"/>
-      <w:r>
-        <w:rPr>
-          <w:rFonts w:ascii="Arial Narrow" w:hAnsi="Arial Narrow"/>
-          <w:color w:val="808080" w:themeColor="background1" w:themeShade="80"/>
-          <w:sz w:val="18"/>
-          <w:szCs w:val="20"/>
-          <w:bdr w:val="none" w:sz="0" w:space="0" w:color="auto" w:frame="1"/>
-          <w:shd w:val="clear" w:color="auto" w:fill="FFFFFF"/>
-        </w:rPr>
-        <w:t xml:space="preserve"> scheduler</w:t>
+        <w:t xml:space="preserve"> Show that you have set up the MoneyAgent and MoneyModel classes, as well as the RandomActivation scheduler</w:t>
       </w:r>
       <w:r>
         <w:rPr>
@@ -424,7 +352,54 @@
         <w:t>:</w:t>
       </w:r>
     </w:p>
-    <w:p/>
+    <w:p>
+      <w:r>
+        <w:rPr>
+          <w:noProof/>
+        </w:rPr>
+        <w:drawing>
+          <wp:inline distT="0" distB="0" distL="0" distR="0" wp14:anchorId="18AE3543" wp14:editId="54FC419E">
+            <wp:extent cx="4216302" cy="4491533"/>
+            <wp:effectExtent l="0" t="0" r="0" b="4445"/>
+            <wp:docPr id="1" name="Picture 1" descr="Text&#10;&#10;Description automatically generated"/>
+            <wp:cNvGraphicFramePr>
+              <a:graphicFrameLocks xmlns:a="http://schemas.openxmlformats.org/drawingml/2006/main" noChangeAspect="1"/>
+            </wp:cNvGraphicFramePr>
+            <a:graphic xmlns:a="http://schemas.openxmlformats.org/drawingml/2006/main">
+              <a:graphicData uri="http://schemas.openxmlformats.org/drawingml/2006/picture">
+                <pic:pic xmlns:pic="http://schemas.openxmlformats.org/drawingml/2006/picture">
+                  <pic:nvPicPr>
+                    <pic:cNvPr id="1" name="Picture 1" descr="Text&#10;&#10;Description automatically generated"/>
+                    <pic:cNvPicPr/>
+                  </pic:nvPicPr>
+                  <pic:blipFill>
+                    <a:blip r:embed="rId8">
+                      <a:extLst>
+                        <a:ext uri="{28A0092B-C50C-407E-A947-70E740481C1C}">
+                          <a14:useLocalDpi xmlns:a14="http://schemas.microsoft.com/office/drawing/2010/main" val="0"/>
+                        </a:ext>
+                      </a:extLst>
+                    </a:blip>
+                    <a:stretch>
+                      <a:fillRect/>
+                    </a:stretch>
+                  </pic:blipFill>
+                  <pic:spPr>
+                    <a:xfrm>
+                      <a:off x="0" y="0"/>
+                      <a:ext cx="4220738" cy="4496258"/>
+                    </a:xfrm>
+                    <a:prstGeom prst="rect">
+                      <a:avLst/>
+                    </a:prstGeom>
+                  </pic:spPr>
+                </pic:pic>
+              </a:graphicData>
+            </a:graphic>
+          </wp:inline>
+        </w:drawing>
+      </w:r>
+    </w:p>
     <w:p>
       <w:pPr>
         <w:pStyle w:val="Heading2"/>
@@ -527,6 +502,7 @@
           <w:b/>
           <w:bCs/>
         </w:rPr>
+        <w:lastRenderedPageBreak/>
         <w:t>Screen shot of output</w:t>
       </w:r>
       <w:r>
@@ -539,6 +515,58 @@
       <w:r>
         <w:t xml:space="preserve">: </w:t>
       </w:r>
+      <w:r>
+        <w:rPr>
+          <w:rFonts w:ascii="Arial Narrow" w:hAnsi="Arial Narrow"/>
+          <w:noProof/>
+          <w:color w:val="808080" w:themeColor="background1" w:themeShade="80"/>
+          <w:sz w:val="18"/>
+          <w:szCs w:val="20"/>
+          <w:bdr w:val="none" w:sz="0" w:space="0" w:color="auto" w:frame="1"/>
+          <w:shd w:val="clear" w:color="auto" w:fill="FFFFFF"/>
+        </w:rPr>
+        <w:drawing>
+          <wp:inline distT="0" distB="0" distL="0" distR="0" wp14:anchorId="253E6F1B" wp14:editId="48E0AC54">
+            <wp:extent cx="4601261" cy="4611093"/>
+            <wp:effectExtent l="0" t="0" r="8890" b="0"/>
+            <wp:docPr id="2" name="Picture 2" descr="Chart, histogram&#10;&#10;Description automatically generated"/>
+            <wp:cNvGraphicFramePr>
+              <a:graphicFrameLocks xmlns:a="http://schemas.openxmlformats.org/drawingml/2006/main" noChangeAspect="1"/>
+            </wp:cNvGraphicFramePr>
+            <a:graphic xmlns:a="http://schemas.openxmlformats.org/drawingml/2006/main">
+              <a:graphicData uri="http://schemas.openxmlformats.org/drawingml/2006/picture">
+                <pic:pic xmlns:pic="http://schemas.openxmlformats.org/drawingml/2006/picture">
+                  <pic:nvPicPr>
+                    <pic:cNvPr id="2" name="Picture 2" descr="Chart, histogram&#10;&#10;Description automatically generated"/>
+                    <pic:cNvPicPr/>
+                  </pic:nvPicPr>
+                  <pic:blipFill>
+                    <a:blip r:embed="rId9">
+                      <a:extLst>
+                        <a:ext uri="{28A0092B-C50C-407E-A947-70E740481C1C}">
+                          <a14:useLocalDpi xmlns:a14="http://schemas.microsoft.com/office/drawing/2010/main" val="0"/>
+                        </a:ext>
+                      </a:extLst>
+                    </a:blip>
+                    <a:stretch>
+                      <a:fillRect/>
+                    </a:stretch>
+                  </pic:blipFill>
+                  <pic:spPr>
+                    <a:xfrm>
+                      <a:off x="0" y="0"/>
+                      <a:ext cx="4605812" cy="4615653"/>
+                    </a:xfrm>
+                    <a:prstGeom prst="rect">
+                      <a:avLst/>
+                    </a:prstGeom>
+                  </pic:spPr>
+                </pic:pic>
+              </a:graphicData>
+            </a:graphic>
+          </wp:inline>
+        </w:drawing>
+      </w:r>
     </w:p>
     <w:p>
       <w:r>
@@ -550,6 +578,15 @@
       </w:r>
       <w:r>
         <w:t xml:space="preserve">: </w:t>
+      </w:r>
+      <w:r>
+        <w:t>The imbalanced outcome arises because, as the prompt states, with every step, on average, each agent gives and receives one unit of money (a net gain/loss of 0). Given that they all start with 1 unit of money, it makes sense that most agents end up with either nothing or unchanged.</w:t>
+      </w:r>
+      <w:r>
+        <w:t xml:space="preserve"> Some of the agents get the odd statistical outcome of, for example, ending with seven units as shown above, but this would be very much against the average, and the agents cannot have negative money</w:t>
+      </w:r>
+      <w:r>
+        <w:t xml:space="preserve"> since once an agent has nothing, they stop giving anything away for every step until they might be given something, which locks many of them in place with nothing in the end, hence the 0 wealth tower being the largest.</w:t>
       </w:r>
     </w:p>
     <w:p>
@@ -706,6 +743,7 @@
           <w:bdr w:val="none" w:sz="0" w:space="0" w:color="auto" w:frame="1"/>
           <w:shd w:val="clear" w:color="auto" w:fill="FFFFFF"/>
         </w:rPr>
+        <w:lastRenderedPageBreak/>
         <w:t>Exploration</w:t>
       </w:r>
     </w:p>
@@ -903,9 +941,9 @@
             <o:lock v:ext="edit" aspectratio="t"/>
           </v:shapetype>
           <v:shape id="_x0000_i1025" type="#_x0000_t75" style="width:461.4pt;height:186.05pt" o:ole="">
-            <v:imagedata r:id="rId8" o:title=""/>
+            <v:imagedata r:id="rId10" o:title=""/>
           </v:shape>
-          <o:OLEObject Type="Embed" ProgID="Excel.Sheet.12" ShapeID="_x0000_i1025" DrawAspect="Content" ObjectID="_1692927726" r:id="rId9"/>
+          <o:OLEObject Type="Embed" ProgID="Excel.Sheet.12" ShapeID="_x0000_i1025" DrawAspect="Content" ObjectID="_1692930337" r:id="rId11"/>
         </w:object>
       </w:r>
     </w:p>

</xml_diff>

<commit_message>
Made edits to 664 HW1
</commit_message>
<xml_diff>
--- a/Fall-1-2021/664/Assignments/1/METCS664_Lab1_Duffy.docx
+++ b/Fall-1-2021/664/Assignments/1/METCS664_Lab1_Duffy.docx
@@ -219,7 +219,31 @@
             <w:bdr w:val="none" w:sz="0" w:space="0" w:color="auto" w:frame="1"/>
             <w:shd w:val="clear" w:color="auto" w:fill="FFFFFF"/>
           </w:rPr>
-          <w:t>here</w:t>
+          <w:t>h</w:t>
+        </w:r>
+        <w:r>
+          <w:rPr>
+            <w:rStyle w:val="Hyperlink"/>
+            <w:rFonts w:ascii="Arial Narrow" w:hAnsi="Arial Narrow"/>
+            <w:color w:val="808080" w:themeColor="background1" w:themeShade="80"/>
+            <w:sz w:val="18"/>
+            <w:szCs w:val="20"/>
+            <w:bdr w:val="none" w:sz="0" w:space="0" w:color="auto" w:frame="1"/>
+            <w:shd w:val="clear" w:color="auto" w:fill="FFFFFF"/>
+          </w:rPr>
+          <w:t>e</w:t>
+        </w:r>
+        <w:r>
+          <w:rPr>
+            <w:rStyle w:val="Hyperlink"/>
+            <w:rFonts w:ascii="Arial Narrow" w:hAnsi="Arial Narrow"/>
+            <w:color w:val="808080" w:themeColor="background1" w:themeShade="80"/>
+            <w:sz w:val="18"/>
+            <w:szCs w:val="20"/>
+            <w:bdr w:val="none" w:sz="0" w:space="0" w:color="auto" w:frame="1"/>
+            <w:shd w:val="clear" w:color="auto" w:fill="FFFFFF"/>
+          </w:rPr>
+          <w:t>re</w:t>
         </w:r>
       </w:hyperlink>
       <w:r>
@@ -588,6 +612,14 @@
       <w:r>
         <w:t xml:space="preserve"> since once an agent has nothing, they stop giving anything away for every step until they might be given something, which locks many of them in place with nothing in the end, hence the 0 wealth tower being the largest.</w:t>
       </w:r>
+      <w:r>
+        <w:t xml:space="preserve"> </w:t>
+      </w:r>
+    </w:p>
+    <w:p>
+      <w:r>
+        <w:t>In other words, since after each round, every agent gives away one unit of wealth (if they have any to spare) and the odds are  1 in however many agents have money left, once agents begin to have 0 wealth, the odds that any one agent would receive wealth decreases. This is because on round 1, there are ten chances for an agent to hit a 1 in 10 chance, however the number of chances decreases for each round. Therefore, as each round progresses less and less wealth is transferred from those who acquired it earlier, so the wealth begins to concentrate into fewer and fewer hands since there is never any new wealth generated: it is a zero sum game.</w:t>
+      </w:r>
     </w:p>
     <w:p>
       <w:pPr>
@@ -605,6 +637,7 @@
           <w:bdr w:val="none" w:sz="0" w:space="0" w:color="auto" w:frame="1"/>
           <w:shd w:val="clear" w:color="auto" w:fill="FFFFFF"/>
         </w:rPr>
+        <w:lastRenderedPageBreak/>
         <w:t>A Fairer Model</w:t>
       </w:r>
     </w:p>
@@ -743,7 +776,6 @@
           <w:bdr w:val="none" w:sz="0" w:space="0" w:color="auto" w:frame="1"/>
           <w:shd w:val="clear" w:color="auto" w:fill="FFFFFF"/>
         </w:rPr>
-        <w:lastRenderedPageBreak/>
         <w:t>Exploration</w:t>
       </w:r>
     </w:p>
@@ -940,10 +972,10 @@
             <v:path o:extrusionok="f" gradientshapeok="t" o:connecttype="rect"/>
             <o:lock v:ext="edit" aspectratio="t"/>
           </v:shapetype>
-          <v:shape id="_x0000_i1025" type="#_x0000_t75" style="width:461.4pt;height:186.05pt" o:ole="">
+          <v:shape id="_x0000_i1025" type="#_x0000_t75" style="width:461.25pt;height:186pt" o:ole="">
             <v:imagedata r:id="rId10" o:title=""/>
           </v:shape>
-          <o:OLEObject Type="Embed" ProgID="Excel.Sheet.12" ShapeID="_x0000_i1025" DrawAspect="Content" ObjectID="_1692930337" r:id="rId11"/>
+          <o:OLEObject Type="Embed" ProgID="Excel.Sheet.12" ShapeID="_x0000_i1025" DrawAspect="Content" ObjectID="_1693064773" r:id="rId11"/>
         </w:object>
       </w:r>
     </w:p>

</xml_diff>